<commit_message>
form dev first commit
</commit_message>
<xml_diff>
--- a/Ei_Maung_Git.docx
+++ b/Ei_Maung_Git.docx
@@ -741,10 +741,89 @@
         <w:rPr>
           <w:b/>
         </w:rPr>
-        <w:t xml:space="preserve"> branch custom name </w:t>
+        <w:t xml:space="preserve"> branch </w:t>
+      </w:r>
+      <w:r>
+        <w:rPr>
+          <w:b/>
+          <w:color w:val="FF0000"/>
+        </w:rPr>
+        <w:t>dev</w:t>
+      </w:r>
+      <w:r>
+        <w:rPr>
+          <w:b/>
+        </w:rPr>
+        <w:t xml:space="preserve"> (</w:t>
+      </w:r>
+      <w:r>
+        <w:rPr>
+          <w:b/>
+          <w:color w:val="FF0000"/>
+        </w:rPr>
+        <w:t>custom name</w:t>
+      </w:r>
+      <w:r>
+        <w:rPr>
+          <w:b/>
+        </w:rPr>
+        <w:t>)</w:t>
+      </w:r>
+      <w:r>
+        <w:rPr>
+          <w:b/>
+        </w:rPr>
+        <w:t xml:space="preserve"> </w:t>
       </w:r>
       <w:r>
         <w:t>for create demo branch</w:t>
+      </w:r>
+    </w:p>
+    <w:p>
+      <w:pPr>
+        <w:pStyle w:val="ListParagraph"/>
+        <w:numPr>
+          <w:ilvl w:val="0"/>
+          <w:numId w:val="2"/>
+        </w:numPr>
+        <w:rPr>
+          <w:b/>
+        </w:rPr>
+      </w:pPr>
+      <w:proofErr w:type="spellStart"/>
+      <w:r>
+        <w:rPr>
+          <w:b/>
+        </w:rPr>
+        <w:t>git</w:t>
+      </w:r>
+      <w:proofErr w:type="spellEnd"/>
+      <w:r>
+        <w:rPr>
+          <w:b/>
+        </w:rPr>
+        <w:t xml:space="preserve"> checkout dev </w:t>
+      </w:r>
+      <w:r>
+        <w:t xml:space="preserve">change </w:t>
+      </w:r>
+      <w:r>
+        <w:rPr>
+          <w:b/>
+        </w:rPr>
+        <w:t xml:space="preserve">master </w:t>
+      </w:r>
+      <w:r>
+        <w:t xml:space="preserve">branch to </w:t>
+      </w:r>
+      <w:r>
+        <w:rPr>
+          <w:b/>
+        </w:rPr>
+        <w:t xml:space="preserve">dev </w:t>
+      </w:r>
+      <w:r>
+        <w:t>branch.</w:t>
       </w:r>
     </w:p>
     <w:p>

</xml_diff>

<commit_message>
end of branch commit
</commit_message>
<xml_diff>
--- a/Ei_Maung_Git.docx
+++ b/Ei_Maung_Git.docx
@@ -967,31 +967,64 @@
           <w:numId w:val="2"/>
         </w:numPr>
       </w:pPr>
+      <w:r>
+        <w:t>And then</w:t>
+      </w:r>
+      <w:r>
+        <w:rPr>
+          <w:b/>
+        </w:rPr>
+        <w:t xml:space="preserve"> </w:t>
+      </w:r>
+      <w:proofErr w:type="spellStart"/>
+      <w:r>
+        <w:rPr>
+          <w:b/>
+        </w:rPr>
+        <w:t>git</w:t>
+      </w:r>
+      <w:proofErr w:type="spellEnd"/>
+      <w:r>
+        <w:rPr>
+          <w:b/>
+        </w:rPr>
+        <w:t xml:space="preserve"> merge </w:t>
+      </w:r>
+      <w:proofErr w:type="gramStart"/>
+      <w:r>
+        <w:rPr>
+          <w:b/>
+        </w:rPr>
+        <w:t>dev</w:t>
+      </w:r>
+      <w:r>
+        <w:rPr>
+          <w:b/>
+        </w:rPr>
+        <w:t xml:space="preserve"> </w:t>
+      </w:r>
+      <w:r>
+        <w:t xml:space="preserve"> for</w:t>
+      </w:r>
+      <w:proofErr w:type="gramEnd"/>
+      <w:r>
+        <w:t xml:space="preserve"> all changes dev branch to master.</w:t>
+      </w:r>
+    </w:p>
+    <w:p>
+      <w:pPr>
+        <w:ind w:left="720"/>
+      </w:pPr>
+      <w:r>
+        <w:t>With group edit this folder.</w:t>
+      </w:r>
       <w:bookmarkStart w:id="0" w:name="_GoBack"/>
-      <w:r>
-        <w:t>And then</w:t>
-      </w:r>
-      <w:r>
-        <w:rPr>
-          <w:b/>
-        </w:rPr>
-        <w:t xml:space="preserve"> </w:t>
-      </w:r>
       <w:bookmarkEnd w:id="0"/>
-      <w:proofErr w:type="spellStart"/>
-      <w:r>
-        <w:rPr>
-          <w:b/>
-        </w:rPr>
-        <w:t>git</w:t>
-      </w:r>
-      <w:proofErr w:type="spellEnd"/>
-      <w:r>
-        <w:rPr>
-          <w:b/>
-        </w:rPr>
-        <w:t xml:space="preserve"> merge dev</w:t>
-      </w:r>
+    </w:p>
+    <w:p>
+      <w:pPr>
+        <w:ind w:left="720"/>
+      </w:pPr>
     </w:p>
     <w:p>
       <w:pPr>

</xml_diff>

<commit_message>
changes in the original folder for pull
</commit_message>
<xml_diff>
--- a/Ei_Maung_Git.docx
+++ b/Ei_Maung_Git.docx
@@ -897,9 +897,6 @@
       <w:pPr>
         <w:pStyle w:val="ListParagraph"/>
         <w:ind w:left="1080"/>
-        <w:rPr>
-          <w:b/>
-        </w:rPr>
       </w:pPr>
       <w:proofErr w:type="spellStart"/>
       <w:r>
@@ -945,45 +942,120 @@
       </w:r>
       <w:proofErr w:type="spellStart"/>
       <w:r>
-        <w:rPr>
-          <w:b/>
-        </w:rPr>
         <w:t>git</w:t>
       </w:r>
       <w:proofErr w:type="spellEnd"/>
       <w:r>
-        <w:rPr>
-          <w:b/>
-        </w:rPr>
         <w:sym w:font="Wingdings" w:char="F0E8"/>
       </w:r>
       <w:r>
-        <w:rPr>
-          <w:b/>
-        </w:rPr>
         <w:t xml:space="preserve"> mean current project folder location and second project2 mean the new project </w:t>
       </w:r>
       <w:proofErr w:type="spellStart"/>
       <w:r>
-        <w:rPr>
-          <w:b/>
-        </w:rPr>
         <w:t>cloan</w:t>
       </w:r>
       <w:proofErr w:type="spellEnd"/>
       <w:r>
-        <w:rPr>
-          <w:b/>
-        </w:rPr>
         <w:t xml:space="preserve"> folder name and location. </w:t>
+      </w:r>
+    </w:p>
+    <w:p>
+      <w:pPr>
+        <w:pStyle w:val="ListParagraph"/>
+        <w:numPr>
+          <w:ilvl w:val="0"/>
+          <w:numId w:val="3"/>
+        </w:numPr>
+      </w:pPr>
+      <w:r>
+        <w:t xml:space="preserve">The </w:t>
+      </w:r>
+      <w:proofErr w:type="spellStart"/>
+      <w:r>
+        <w:t>cloan</w:t>
+      </w:r>
+      <w:proofErr w:type="spellEnd"/>
+      <w:r>
+        <w:t xml:space="preserve"> repo folder can update from the origin repo changes. If some code is changed in the origin repo, we can get the update changes with </w:t>
+      </w:r>
+      <w:proofErr w:type="spellStart"/>
+      <w:r>
+        <w:rPr>
+          <w:b/>
+        </w:rPr>
+        <w:t>git</w:t>
+      </w:r>
+      <w:proofErr w:type="spellEnd"/>
+      <w:r>
+        <w:rPr>
+          <w:b/>
+        </w:rPr>
+        <w:t xml:space="preserve"> pull </w:t>
+      </w:r>
+      <w:r>
+        <w:rPr>
+          <w:b/>
+          <w:color w:val="FF0000"/>
+        </w:rPr>
+        <w:t xml:space="preserve">origin </w:t>
+      </w:r>
+      <w:proofErr w:type="gramStart"/>
+      <w:r>
+        <w:rPr>
+          <w:b/>
+          <w:color w:val="FF0000"/>
+        </w:rPr>
+        <w:t>master</w:t>
+      </w:r>
+      <w:r>
+        <w:rPr>
+          <w:b/>
+        </w:rPr>
+        <w:t xml:space="preserve"> .</w:t>
+      </w:r>
+      <w:proofErr w:type="gramEnd"/>
+      <w:r>
+        <w:rPr>
+          <w:b/>
+        </w:rPr>
+        <w:t xml:space="preserve">  </w:t>
+      </w:r>
+    </w:p>
+    <w:p>
+      <w:pPr>
+        <w:ind w:left="720"/>
+        <w:rPr>
+          <w:b/>
+        </w:rPr>
+      </w:pPr>
+      <w:proofErr w:type="gramStart"/>
+      <w:r>
+        <w:t>( origin</w:t>
+      </w:r>
+      <w:proofErr w:type="gramEnd"/>
+      <w:r>
+        <w:t xml:space="preserve"> mean the origin repo folder location and master mean branch name.)</w:t>
+      </w:r>
+      <w:r>
+        <w:t xml:space="preserve"> If we would like to know original folder location, we use the </w:t>
+      </w:r>
+      <w:proofErr w:type="spellStart"/>
+      <w:r>
+        <w:rPr>
+          <w:b/>
+        </w:rPr>
+        <w:t>git</w:t>
+      </w:r>
+      <w:proofErr w:type="spellEnd"/>
+      <w:r>
+        <w:rPr>
+          <w:b/>
+        </w:rPr>
+        <w:t xml:space="preserve"> remote show origin</w:t>
       </w:r>
       <w:bookmarkStart w:id="0" w:name="_GoBack"/>
       <w:bookmarkEnd w:id="0"/>
-    </w:p>
-    <w:p>
-      <w:pPr>
-        <w:ind w:left="720"/>
-      </w:pPr>
     </w:p>
     <w:p>
       <w:pPr>

</xml_diff>